<commit_message>
Update Gaussian, Weibull, and Quadratic Gaussian distribution.docx
</commit_message>
<xml_diff>
--- a/2024 - Nesh/Gaussian, Weibull, and Quadratic Gaussian distribution.docx
+++ b/2024 - Nesh/Gaussian, Weibull, and Quadratic Gaussian distribution.docx
@@ -452,6 +452,110 @@
               </w:rPr>
               <m:t>-</m:t>
             </m:r>
+            <m:sSup>
+              <m:sSupPr>
+                <m:ctrlPr>
+                  <w:rPr>
+                    <w:rFonts w:ascii="Cambria Math" w:hAnsi="Cambria Math"/>
+                    <w:i/>
+                  </w:rPr>
+                </m:ctrlPr>
+              </m:sSupPr>
+              <m:e>
+                <m:r>
+                  <w:rPr>
+                    <w:rFonts w:ascii="Cambria Math" w:hAnsi="Cambria Math"/>
+                  </w:rPr>
+                  <m:t>Z</m:t>
+                </m:r>
+              </m:e>
+              <m:sup>
+                <m:r>
+                  <w:rPr>
+                    <w:rFonts w:ascii="Cambria Math" w:hAnsi="Cambria Math"/>
+                  </w:rPr>
+                  <m:t>2</m:t>
+                </m:r>
+              </m:sup>
+            </m:sSup>
+            <m:r>
+              <w:rPr>
+                <w:rFonts w:ascii="Cambria Math" w:hAnsi="Cambria Math"/>
+              </w:rPr>
+              <m:t>/</m:t>
+            </m:r>
+            <m:sSubSup>
+              <m:sSubSupPr>
+                <m:ctrlPr>
+                  <w:rPr>
+                    <w:rFonts w:ascii="Cambria Math" w:hAnsi="Cambria Math"/>
+                    <w:i/>
+                  </w:rPr>
+                </m:ctrlPr>
+              </m:sSubSupPr>
+              <m:e>
+                <m:r>
+                  <w:rPr>
+                    <w:rFonts w:ascii="Cambria Math" w:hAnsi="Cambria Math"/>
+                  </w:rPr>
+                  <m:t>σ</m:t>
+                </m:r>
+              </m:e>
+              <m:sub>
+                <m:r>
+                  <w:rPr>
+                    <w:rFonts w:ascii="Cambria Math" w:hAnsi="Cambria Math"/>
+                  </w:rPr>
+                  <m:t>G</m:t>
+                </m:r>
+              </m:sub>
+              <m:sup>
+                <m:r>
+                  <w:rPr>
+                    <w:rFonts w:ascii="Cambria Math" w:hAnsi="Cambria Math"/>
+                  </w:rPr>
+                  <m:t>2</m:t>
+                </m:r>
+              </m:sup>
+            </m:sSubSup>
+            <m:r>
+              <w:rPr>
+                <w:rFonts w:ascii="Cambria Math" w:hAnsi="Cambria Math"/>
+              </w:rPr>
+              <m:t xml:space="preserve"> </m:t>
+            </m:r>
+            <m:r>
+              <w:rPr>
+                <w:rFonts w:ascii="Cambria Math" w:hAnsi="Cambria Math"/>
+              </w:rPr>
+              <m:t>+</m:t>
+            </m:r>
+            <m:sSup>
+              <m:sSupPr>
+                <m:ctrlPr>
+                  <w:rPr>
+                    <w:rFonts w:ascii="Cambria Math" w:hAnsi="Cambria Math"/>
+                    <w:i/>
+                  </w:rPr>
+                </m:ctrlPr>
+              </m:sSupPr>
+              <m:e>
+                <m:r>
+                  <w:rPr>
+                    <w:rFonts w:ascii="Cambria Math" w:hAnsi="Cambria Math"/>
+                  </w:rPr>
+                  <m:t>Z</m:t>
+                </m:r>
+              </m:e>
+              <m:sup>
+                <m:r>
+                  <w:rPr>
+                    <w:rFonts w:ascii="Cambria Math" w:hAnsi="Cambria Math"/>
+                  </w:rPr>
+                  <m:t>4</m:t>
+                </m:r>
+              </m:sup>
+            </m:sSup>
             <m:d>
               <m:dPr>
                 <m:ctrlPr>
@@ -462,53 +566,27 @@
                 </m:ctrlPr>
               </m:dPr>
               <m:e>
-                <m:sSup>
-                  <m:sSupPr>
+                <m:r>
+                  <w:rPr>
+                    <w:rFonts w:ascii="Cambria Math" w:hAnsi="Cambria Math"/>
+                  </w:rPr>
+                  <m:t>1-</m:t>
+                </m:r>
+                <m:sSub>
+                  <m:sSubPr>
                     <m:ctrlPr>
                       <w:rPr>
                         <w:rFonts w:ascii="Cambria Math" w:hAnsi="Cambria Math"/>
                         <w:i/>
                       </w:rPr>
                     </m:ctrlPr>
-                  </m:sSupPr>
+                  </m:sSubPr>
                   <m:e>
                     <m:r>
                       <w:rPr>
                         <w:rFonts w:ascii="Cambria Math" w:hAnsi="Cambria Math"/>
                       </w:rPr>
-                      <m:t>Z</m:t>
-                    </m:r>
-                  </m:e>
-                  <m:sup>
-                    <m:r>
-                      <w:rPr>
-                        <w:rFonts w:ascii="Cambria Math" w:hAnsi="Cambria Math"/>
-                      </w:rPr>
-                      <m:t>2</m:t>
-                    </m:r>
-                  </m:sup>
-                </m:sSup>
-                <m:r>
-                  <w:rPr>
-                    <w:rFonts w:ascii="Cambria Math" w:hAnsi="Cambria Math"/>
-                  </w:rPr>
-                  <m:t>/</m:t>
-                </m:r>
-                <m:sSubSup>
-                  <m:sSubSupPr>
-                    <m:ctrlPr>
-                      <w:rPr>
-                        <w:rFonts w:ascii="Cambria Math" w:hAnsi="Cambria Math"/>
-                        <w:i/>
-                      </w:rPr>
-                    </m:ctrlPr>
-                  </m:sSubSupPr>
-                  <m:e>
-                    <m:r>
-                      <w:rPr>
-                        <w:rFonts w:ascii="Cambria Math" w:hAnsi="Cambria Math"/>
-                      </w:rPr>
-                      <m:t>σ</m:t>
+                      <m:t>η</m:t>
                     </m:r>
                   </m:e>
                   <m:sub>
@@ -516,94 +594,10 @@
                       <w:rPr>
                         <w:rFonts w:ascii="Cambria Math" w:hAnsi="Cambria Math"/>
                       </w:rPr>
-                      <m:t>G</m:t>
+                      <m:t>Q</m:t>
                     </m:r>
                   </m:sub>
-                  <m:sup>
-                    <m:r>
-                      <w:rPr>
-                        <w:rFonts w:ascii="Cambria Math" w:hAnsi="Cambria Math"/>
-                      </w:rPr>
-                      <m:t>2</m:t>
-                    </m:r>
-                  </m:sup>
-                </m:sSubSup>
-                <m:r>
-                  <w:rPr>
-                    <w:rFonts w:ascii="Cambria Math" w:hAnsi="Cambria Math"/>
-                  </w:rPr>
-                  <m:t>+</m:t>
-                </m:r>
-                <m:d>
-                  <m:dPr>
-                    <m:ctrlPr>
-                      <w:rPr>
-                        <w:rFonts w:ascii="Cambria Math" w:hAnsi="Cambria Math"/>
-                        <w:i/>
-                      </w:rPr>
-                    </m:ctrlPr>
-                  </m:dPr>
-                  <m:e>
-                    <m:r>
-                      <w:rPr>
-                        <w:rFonts w:ascii="Cambria Math" w:hAnsi="Cambria Math"/>
-                      </w:rPr>
-                      <m:t>1-</m:t>
-                    </m:r>
-                    <m:sSub>
-                      <m:sSubPr>
-                        <m:ctrlPr>
-                          <w:rPr>
-                            <w:rFonts w:ascii="Cambria Math" w:hAnsi="Cambria Math"/>
-                            <w:i/>
-                          </w:rPr>
-                        </m:ctrlPr>
-                      </m:sSubPr>
-                      <m:e>
-                        <m:r>
-                          <w:rPr>
-                            <w:rFonts w:ascii="Cambria Math" w:hAnsi="Cambria Math"/>
-                          </w:rPr>
-                          <m:t>η</m:t>
-                        </m:r>
-                      </m:e>
-                      <m:sub>
-                        <m:r>
-                          <w:rPr>
-                            <w:rFonts w:ascii="Cambria Math" w:hAnsi="Cambria Math"/>
-                          </w:rPr>
-                          <m:t>Q</m:t>
-                        </m:r>
-                      </m:sub>
-                    </m:sSub>
-                  </m:e>
-                </m:d>
-                <m:sSup>
-                  <m:sSupPr>
-                    <m:ctrlPr>
-                      <w:rPr>
-                        <w:rFonts w:ascii="Cambria Math" w:hAnsi="Cambria Math"/>
-                        <w:i/>
-                      </w:rPr>
-                    </m:ctrlPr>
-                  </m:sSupPr>
-                  <m:e>
-                    <m:r>
-                      <w:rPr>
-                        <w:rFonts w:ascii="Cambria Math" w:hAnsi="Cambria Math"/>
-                      </w:rPr>
-                      <m:t>Z</m:t>
-                    </m:r>
-                  </m:e>
-                  <m:sup>
-                    <m:r>
-                      <w:rPr>
-                        <w:rFonts w:ascii="Cambria Math" w:hAnsi="Cambria Math"/>
-                      </w:rPr>
-                      <m:t>2</m:t>
-                    </m:r>
-                  </m:sup>
-                </m:sSup>
+                </m:sSub>
               </m:e>
             </m:d>
           </m:e>

</xml_diff>